<commit_message>
Bổ sung phân tích chức năng
</commit_message>
<xml_diff>
--- a/Docs/Phân tích chức năng.docx
+++ b/Docs/Phân tích chức năng.docx
@@ -1,6 +1,6 @@
 
 <file path=word/document.xml><?xml version="1.0" encoding="utf-8"?>
-<w:document xmlns:wpc="http://schemas.microsoft.com/office/word/2010/wordprocessingCanvas" xmlns:cx="http://schemas.microsoft.com/office/drawing/2014/chartex" xmlns:cx1="http://schemas.microsoft.com/office/drawing/2015/9/8/chartex" xmlns:cx2="http://schemas.microsoft.com/office/drawing/2015/10/21/chartex" xmlns:cx3="http://schemas.microsoft.com/office/drawing/2016/5/9/chartex" xmlns:cx4="http://schemas.microsoft.com/office/drawing/2016/5/10/chartex" xmlns:cx5="http://schemas.microsoft.com/office/drawing/2016/5/11/chartex" xmlns:cx6="http://schemas.microsoft.com/office/drawing/2016/5/12/chartex" xmlns:cx7="http://schemas.microsoft.com/office/drawing/2016/5/13/chartex" xmlns:cx8="http://schemas.microsoft.com/office/drawing/2016/5/14/chartex" xmlns:mc="http://schemas.openxmlformats.org/markup-compatibility/2006" xmlns:aink="http://schemas.microsoft.com/office/drawing/2016/ink" xmlns:am3d="http://schemas.microsoft.com/office/drawing/2017/model3d" xmlns:o="urn:schemas-microsoft-com:office:office" xmlns:oel="http://schemas.microsoft.com/office/2019/extlst" xmlns:r="http://schemas.openxmlformats.org/officeDocument/2006/relationships" xmlns:m="http://schemas.openxmlformats.org/officeDocument/2006/math" xmlns:v="urn:schemas-microsoft-com:vml" xmlns:wp14="http://schemas.microsoft.com/office/word/2010/wordprocessingDrawing" xmlns:wp="http://schemas.openxmlformats.org/drawingml/2006/wordprocessingDrawing" xmlns:w10="urn:schemas-microsoft-com:office:word" xmlns:w="http://schemas.openxmlformats.org/wordprocessingml/2006/main" xmlns:w14="http://schemas.microsoft.com/office/word/2010/wordml" xmlns:w15="http://schemas.microsoft.com/office/word/2012/wordml" xmlns:w16cex="http://schemas.microsoft.com/office/word/2018/wordml/cex" xmlns:w16cid="http://schemas.microsoft.com/office/word/2016/wordml/cid" xmlns:w16="http://schemas.microsoft.com/office/word/2018/wordml" xmlns:w16sdtdh="http://schemas.microsoft.com/office/word/2020/wordml/sdtdatahash" xmlns:w16se="http://schemas.microsoft.com/office/word/2015/wordml/symex" xmlns:wpg="http://schemas.microsoft.com/office/word/2010/wordprocessingGroup" xmlns:wpi="http://schemas.microsoft.com/office/word/2010/wordprocessingInk" xmlns:wne="http://schemas.microsoft.com/office/word/2006/wordml" xmlns:wps="http://schemas.microsoft.com/office/word/2010/wordprocessingShape" mc:Ignorable="w14 w15 w16se w16cid w16 w16cex w16sdtdh wp14">
+<w:document xmlns:wpc="http://schemas.microsoft.com/office/word/2010/wordprocessingCanvas" xmlns:cx="http://schemas.microsoft.com/office/drawing/2014/chartex" xmlns:cx1="http://schemas.microsoft.com/office/drawing/2015/9/8/chartex" xmlns:cx2="http://schemas.microsoft.com/office/drawing/2015/10/21/chartex" xmlns:cx3="http://schemas.microsoft.com/office/drawing/2016/5/9/chartex" xmlns:cx4="http://schemas.microsoft.com/office/drawing/2016/5/10/chartex" xmlns:cx5="http://schemas.microsoft.com/office/drawing/2016/5/11/chartex" xmlns:cx6="http://schemas.microsoft.com/office/drawing/2016/5/12/chartex" xmlns:cx7="http://schemas.microsoft.com/office/drawing/2016/5/13/chartex" xmlns:cx8="http://schemas.microsoft.com/office/drawing/2016/5/14/chartex" xmlns:mc="http://schemas.openxmlformats.org/markup-compatibility/2006" xmlns:aink="http://schemas.microsoft.com/office/drawing/2016/ink" xmlns:am3d="http://schemas.microsoft.com/office/drawing/2017/model3d" xmlns:o="urn:schemas-microsoft-com:office:office" xmlns:r="http://schemas.openxmlformats.org/officeDocument/2006/relationships" xmlns:m="http://schemas.openxmlformats.org/officeDocument/2006/math" xmlns:v="urn:schemas-microsoft-com:vml" xmlns:wp14="http://schemas.microsoft.com/office/word/2010/wordprocessingDrawing" xmlns:wp="http://schemas.openxmlformats.org/drawingml/2006/wordprocessingDrawing" xmlns:w10="urn:schemas-microsoft-com:office:word" xmlns:w="http://schemas.openxmlformats.org/wordprocessingml/2006/main" xmlns:w14="http://schemas.microsoft.com/office/word/2010/wordml" xmlns:w15="http://schemas.microsoft.com/office/word/2012/wordml" xmlns:w16cex="http://schemas.microsoft.com/office/word/2018/wordml/cex" xmlns:w16cid="http://schemas.microsoft.com/office/word/2016/wordml/cid" xmlns:w16="http://schemas.microsoft.com/office/word/2018/wordml" xmlns:w16sdtdh="http://schemas.microsoft.com/office/word/2020/wordml/sdtdatahash" xmlns:w16se="http://schemas.microsoft.com/office/word/2015/wordml/symex" xmlns:wpg="http://schemas.microsoft.com/office/word/2010/wordprocessingGroup" xmlns:wpi="http://schemas.microsoft.com/office/word/2010/wordprocessingInk" xmlns:wne="http://schemas.microsoft.com/office/word/2006/wordml" xmlns:wps="http://schemas.microsoft.com/office/word/2010/wordprocessingShape" mc:Ignorable="w14 w15 w16se w16cid w16 w16cex w16sdtdh wp14">
   <w:body>
     <w:p>
       <w:pPr>
@@ -65,7 +65,7 @@
     </w:p>
     <w:p>
       <w:pPr>
-        <w:pStyle w:val="ListParagraph"/>
+        <w:pStyle w:val="oancuaDanhsach"/>
         <w:numPr>
           <w:ilvl w:val="0"/>
           <w:numId w:val="36"/>
@@ -83,7 +83,7 @@
     </w:p>
     <w:p>
       <w:pPr>
-        <w:pStyle w:val="ListParagraph"/>
+        <w:pStyle w:val="oancuaDanhsach"/>
         <w:numPr>
           <w:ilvl w:val="0"/>
           <w:numId w:val="37"/>
@@ -101,7 +101,7 @@
     </w:p>
     <w:p>
       <w:pPr>
-        <w:pStyle w:val="ListParagraph"/>
+        <w:pStyle w:val="oancuaDanhsach"/>
         <w:numPr>
           <w:ilvl w:val="0"/>
           <w:numId w:val="37"/>
@@ -119,7 +119,7 @@
     </w:p>
     <w:p>
       <w:pPr>
-        <w:pStyle w:val="ListParagraph"/>
+        <w:pStyle w:val="oancuaDanhsach"/>
         <w:numPr>
           <w:ilvl w:val="0"/>
           <w:numId w:val="37"/>
@@ -137,7 +137,7 @@
     </w:p>
     <w:p>
       <w:pPr>
-        <w:pStyle w:val="ListParagraph"/>
+        <w:pStyle w:val="oancuaDanhsach"/>
         <w:numPr>
           <w:ilvl w:val="0"/>
           <w:numId w:val="36"/>
@@ -156,7 +156,7 @@
     </w:p>
     <w:p>
       <w:pPr>
-        <w:pStyle w:val="ListParagraph"/>
+        <w:pStyle w:val="oancuaDanhsach"/>
         <w:numPr>
           <w:ilvl w:val="0"/>
           <w:numId w:val="36"/>
@@ -186,7 +186,7 @@
     </w:p>
     <w:p>
       <w:pPr>
-        <w:pStyle w:val="ListParagraph"/>
+        <w:pStyle w:val="oancuaDanhsach"/>
         <w:numPr>
           <w:ilvl w:val="0"/>
           <w:numId w:val="36"/>
@@ -213,10 +213,16 @@
         </w:rPr>
         <w:t>tìm kiếm, lọc ra danh sách sách theo thể loại, tác giả, … và xem thông tin chi tiết của sách</w:t>
       </w:r>
+      <w:r>
+        <w:rPr>
+          <w:lang w:val="en-US"/>
+        </w:rPr>
+        <w:t>, thêm vào danh sách mượn,… Guest có thể duyệt sách nhưng không thể thêm vào danh sách mượn.</w:t>
+      </w:r>
     </w:p>
     <w:p>
       <w:pPr>
-        <w:pStyle w:val="ListParagraph"/>
+        <w:pStyle w:val="oancuaDanhsach"/>
         <w:numPr>
           <w:ilvl w:val="0"/>
           <w:numId w:val="36"/>
@@ -234,7 +240,7 @@
     </w:p>
     <w:p>
       <w:pPr>
-        <w:pStyle w:val="ListParagraph"/>
+        <w:pStyle w:val="oancuaDanhsach"/>
         <w:numPr>
           <w:ilvl w:val="0"/>
           <w:numId w:val="36"/>
@@ -258,7 +264,7 @@
     </w:p>
     <w:p>
       <w:pPr>
-        <w:pStyle w:val="ListParagraph"/>
+        <w:pStyle w:val="oancuaDanhsach"/>
         <w:numPr>
           <w:ilvl w:val="0"/>
           <w:numId w:val="36"/>
@@ -276,7 +282,7 @@
     </w:p>
     <w:p>
       <w:pPr>
-        <w:pStyle w:val="ListParagraph"/>
+        <w:pStyle w:val="oancuaDanhsach"/>
         <w:numPr>
           <w:ilvl w:val="0"/>
           <w:numId w:val="36"/>
@@ -300,7 +306,7 @@
     </w:p>
     <w:p>
       <w:pPr>
-        <w:pStyle w:val="ListParagraph"/>
+        <w:pStyle w:val="oancuaDanhsach"/>
         <w:numPr>
           <w:ilvl w:val="0"/>
           <w:numId w:val="36"/>
@@ -324,7 +330,7 @@
     </w:p>
     <w:p>
       <w:pPr>
-        <w:pStyle w:val="ListParagraph"/>
+        <w:pStyle w:val="oancuaDanhsach"/>
         <w:rPr>
           <w:lang w:val="vi-VN"/>
         </w:rPr>
@@ -348,7 +354,7 @@
 </file>
 
 <file path=word/numbering.xml><?xml version="1.0" encoding="utf-8"?>
-<w:numbering xmlns:wpc="http://schemas.microsoft.com/office/word/2010/wordprocessingCanvas" xmlns:cx="http://schemas.microsoft.com/office/drawing/2014/chartex" xmlns:cx1="http://schemas.microsoft.com/office/drawing/2015/9/8/chartex" xmlns:cx2="http://schemas.microsoft.com/office/drawing/2015/10/21/chartex" xmlns:cx3="http://schemas.microsoft.com/office/drawing/2016/5/9/chartex" xmlns:cx4="http://schemas.microsoft.com/office/drawing/2016/5/10/chartex" xmlns:cx5="http://schemas.microsoft.com/office/drawing/2016/5/11/chartex" xmlns:cx6="http://schemas.microsoft.com/office/drawing/2016/5/12/chartex" xmlns:cx7="http://schemas.microsoft.com/office/drawing/2016/5/13/chartex" xmlns:cx8="http://schemas.microsoft.com/office/drawing/2016/5/14/chartex" xmlns:mc="http://schemas.openxmlformats.org/markup-compatibility/2006" xmlns:aink="http://schemas.microsoft.com/office/drawing/2016/ink" xmlns:am3d="http://schemas.microsoft.com/office/drawing/2017/model3d" xmlns:o="urn:schemas-microsoft-com:office:office" xmlns:oel="http://schemas.microsoft.com/office/2019/extlst" xmlns:r="http://schemas.openxmlformats.org/officeDocument/2006/relationships" xmlns:m="http://schemas.openxmlformats.org/officeDocument/2006/math" xmlns:v="urn:schemas-microsoft-com:vml" xmlns:wp14="http://schemas.microsoft.com/office/word/2010/wordprocessingDrawing" xmlns:wp="http://schemas.openxmlformats.org/drawingml/2006/wordprocessingDrawing" xmlns:w10="urn:schemas-microsoft-com:office:word" xmlns:w="http://schemas.openxmlformats.org/wordprocessingml/2006/main" xmlns:w14="http://schemas.microsoft.com/office/word/2010/wordml" xmlns:w15="http://schemas.microsoft.com/office/word/2012/wordml" xmlns:w16cex="http://schemas.microsoft.com/office/word/2018/wordml/cex" xmlns:w16cid="http://schemas.microsoft.com/office/word/2016/wordml/cid" xmlns:w16="http://schemas.microsoft.com/office/word/2018/wordml" xmlns:w16sdtdh="http://schemas.microsoft.com/office/word/2020/wordml/sdtdatahash" xmlns:w16se="http://schemas.microsoft.com/office/word/2015/wordml/symex" xmlns:wpg="http://schemas.microsoft.com/office/word/2010/wordprocessingGroup" xmlns:wpi="http://schemas.microsoft.com/office/word/2010/wordprocessingInk" xmlns:wne="http://schemas.microsoft.com/office/word/2006/wordml" xmlns:wps="http://schemas.microsoft.com/office/word/2010/wordprocessingShape" mc:Ignorable="w14 w15 w16se w16cid w16 w16cex w16sdtdh wp14">
+<w:numbering xmlns:wpc="http://schemas.microsoft.com/office/word/2010/wordprocessingCanvas" xmlns:cx="http://schemas.microsoft.com/office/drawing/2014/chartex" xmlns:cx1="http://schemas.microsoft.com/office/drawing/2015/9/8/chartex" xmlns:cx2="http://schemas.microsoft.com/office/drawing/2015/10/21/chartex" xmlns:cx3="http://schemas.microsoft.com/office/drawing/2016/5/9/chartex" xmlns:cx4="http://schemas.microsoft.com/office/drawing/2016/5/10/chartex" xmlns:cx5="http://schemas.microsoft.com/office/drawing/2016/5/11/chartex" xmlns:cx6="http://schemas.microsoft.com/office/drawing/2016/5/12/chartex" xmlns:cx7="http://schemas.microsoft.com/office/drawing/2016/5/13/chartex" xmlns:cx8="http://schemas.microsoft.com/office/drawing/2016/5/14/chartex" xmlns:mc="http://schemas.openxmlformats.org/markup-compatibility/2006" xmlns:aink="http://schemas.microsoft.com/office/drawing/2016/ink" xmlns:am3d="http://schemas.microsoft.com/office/drawing/2017/model3d" xmlns:o="urn:schemas-microsoft-com:office:office" xmlns:r="http://schemas.openxmlformats.org/officeDocument/2006/relationships" xmlns:m="http://schemas.openxmlformats.org/officeDocument/2006/math" xmlns:v="urn:schemas-microsoft-com:vml" xmlns:wp14="http://schemas.microsoft.com/office/word/2010/wordprocessingDrawing" xmlns:wp="http://schemas.openxmlformats.org/drawingml/2006/wordprocessingDrawing" xmlns:w10="urn:schemas-microsoft-com:office:word" xmlns:w="http://schemas.openxmlformats.org/wordprocessingml/2006/main" xmlns:w14="http://schemas.microsoft.com/office/word/2010/wordml" xmlns:w15="http://schemas.microsoft.com/office/word/2012/wordml" xmlns:w16cex="http://schemas.microsoft.com/office/word/2018/wordml/cex" xmlns:w16cid="http://schemas.microsoft.com/office/word/2016/wordml/cid" xmlns:w16="http://schemas.microsoft.com/office/word/2018/wordml" xmlns:w16sdtdh="http://schemas.microsoft.com/office/word/2020/wordml/sdtdatahash" xmlns:w16se="http://schemas.microsoft.com/office/word/2015/wordml/symex" xmlns:wpg="http://schemas.microsoft.com/office/word/2010/wordprocessingGroup" xmlns:wpi="http://schemas.microsoft.com/office/word/2010/wordprocessingInk" xmlns:wne="http://schemas.microsoft.com/office/word/2006/wordml" xmlns:wps="http://schemas.microsoft.com/office/word/2010/wordprocessingShape" mc:Ignorable="w14 w15 w16se w16cid w16 w16cex w16sdtdh wp14">
   <w:abstractNum w:abstractNumId="0" w15:restartNumberingAfterBreak="0">
     <w:nsid w:val="02227DDA"/>
     <w:multiLevelType w:val="multilevel"/>
@@ -4965,7 +4971,7 @@
         <w:rFonts w:asciiTheme="minorHAnsi" w:eastAsiaTheme="minorHAnsi" w:hAnsiTheme="minorHAnsi" w:cstheme="minorBidi"/>
         <w:sz w:val="24"/>
         <w:szCs w:val="24"/>
-        <w:lang w:val="en-VN" w:eastAsia="en-US" w:bidi="ar-SA"/>
+        <w:lang w:eastAsia="en-US" w:bidi="ar-SA"/>
       </w:rPr>
     </w:rPrDefault>
     <w:pPrDefault/>
@@ -5348,17 +5354,17 @@
     <w:lsdException w:name="Unresolved Mention" w:semiHidden="1" w:unhideWhenUsed="1"/>
     <w:lsdException w:name="Smart Link" w:semiHidden="1" w:unhideWhenUsed="1"/>
   </w:latentStyles>
-  <w:style w:type="paragraph" w:default="1" w:styleId="Normal">
+  <w:style w:type="paragraph" w:default="1" w:styleId="Binhthng">
     <w:name w:val="Normal"/>
     <w:qFormat/>
   </w:style>
-  <w:style w:type="character" w:default="1" w:styleId="DefaultParagraphFont">
+  <w:style w:type="character" w:default="1" w:styleId="Phngmcinhcuaoanvn">
     <w:name w:val="Default Paragraph Font"/>
     <w:uiPriority w:val="1"/>
     <w:semiHidden/>
     <w:unhideWhenUsed/>
   </w:style>
-  <w:style w:type="table" w:default="1" w:styleId="TableNormal">
+  <w:style w:type="table" w:default="1" w:styleId="BangThngthng">
     <w:name w:val="Normal Table"/>
     <w:uiPriority w:val="99"/>
     <w:semiHidden/>
@@ -5373,15 +5379,15 @@
       </w:tblCellMar>
     </w:tblPr>
   </w:style>
-  <w:style w:type="numbering" w:default="1" w:styleId="NoList">
+  <w:style w:type="numbering" w:default="1" w:styleId="Khngco">
     <w:name w:val="No List"/>
     <w:uiPriority w:val="99"/>
     <w:semiHidden/>
     <w:unhideWhenUsed/>
   </w:style>
-  <w:style w:type="paragraph" w:styleId="NormalWeb">
+  <w:style w:type="paragraph" w:styleId="ThngthngWeb">
     <w:name w:val="Normal (Web)"/>
-    <w:basedOn w:val="Normal"/>
+    <w:basedOn w:val="Binhthng"/>
     <w:uiPriority w:val="99"/>
     <w:semiHidden/>
     <w:unhideWhenUsed/>
@@ -5393,9 +5399,9 @@
       <w:rFonts w:ascii="Times New Roman" w:eastAsia="Times New Roman" w:hAnsi="Times New Roman" w:cs="Times New Roman"/>
     </w:rPr>
   </w:style>
-  <w:style w:type="character" w:styleId="Hyperlink">
+  <w:style w:type="character" w:styleId="Siuktni">
     <w:name w:val="Hyperlink"/>
-    <w:basedOn w:val="DefaultParagraphFont"/>
+    <w:basedOn w:val="Phngmcinhcuaoanvn"/>
     <w:uiPriority w:val="99"/>
     <w:semiHidden/>
     <w:unhideWhenUsed/>
@@ -5407,12 +5413,12 @@
   </w:style>
   <w:style w:type="character" w:customStyle="1" w:styleId="apple-tab-span">
     <w:name w:val="apple-tab-span"/>
-    <w:basedOn w:val="DefaultParagraphFont"/>
+    <w:basedOn w:val="Phngmcinhcuaoanvn"/>
     <w:rsid w:val="00A11307"/>
   </w:style>
-  <w:style w:type="paragraph" w:styleId="ListParagraph">
+  <w:style w:type="paragraph" w:styleId="oancuaDanhsach">
     <w:name w:val="List Paragraph"/>
-    <w:basedOn w:val="Normal"/>
+    <w:basedOn w:val="Binhthng"/>
     <w:uiPriority w:val="34"/>
     <w:qFormat/>
     <w:rsid w:val="00A11307"/>

</xml_diff>